<commit_message>
mod HomWork3 for linux
</commit_message>
<xml_diff>
--- a/HomeWork3.docx
+++ b/HomeWork3.docx
@@ -289,6 +289,7 @@
       </w:pPr>
       <w:r>
         <w:rPr>
+          <w:noProof/>
           <w:lang w:val="ru-RU"/>
         </w:rPr>
         <w:lastRenderedPageBreak/>
@@ -346,11 +347,13 @@
     <w:p>
       <w:pPr>
         <w:rPr>
+          <w:noProof/>
           <w:lang w:val="ru-RU"/>
         </w:rPr>
       </w:pPr>
       <w:r>
         <w:rPr>
+          <w:noProof/>
           <w:lang w:val="ru-RU"/>
         </w:rPr>
         <w:drawing>
@@ -388,6 +391,37 @@
             </a:graphic>
           </wp:inline>
         </w:drawing>
+      </w:r>
+    </w:p>
+    <w:p>
+      <w:pPr>
+        <w:rPr>
+          <w:lang w:val="ru-RU"/>
+        </w:rPr>
+      </w:pPr>
+    </w:p>
+    <w:p>
+      <w:pPr>
+        <w:rPr>
+          <w:noProof/>
+          <w:lang w:val="ru-RU"/>
+        </w:rPr>
+      </w:pPr>
+    </w:p>
+    <w:p>
+      <w:pPr>
+        <w:tabs>
+          <w:tab w:val="left" w:pos="1188"/>
+        </w:tabs>
+        <w:rPr>
+          <w:lang w:val="ru-RU"/>
+        </w:rPr>
+      </w:pPr>
+      <w:r>
+        <w:rPr>
+          <w:lang w:val="ru-RU"/>
+        </w:rPr>
+        <w:t xml:space="preserve">Возможно не правильно понял задание. Сейчас у меня в разгаре сессия поэтому сдаю что успел. Так как сроки сдачи заканчиваются. </w:t>
       </w:r>
     </w:p>
     <w:sectPr>

</xml_diff>